<commit_message>
Files moved outside of JAR - Libs, DLLS and resources are in components folder - Created LooseMap and Movable - Player now extends Movable, movement system remade - Added button click sound - Remade StringWriter - Control system modularized
</commit_message>
<xml_diff>
--- a/Documents/Deployment Process.docx
+++ b/Documents/Deployment Process.docx
@@ -68,7 +68,6 @@
         </w:rPr>
         <w:t xml:space="preserve">Run </w:t>
       </w:r>
-      <w:proofErr w:type="spellStart"/>
       <w:r>
         <w:rPr>
           <w:sz w:val="28"/>
@@ -79,14 +78,7 @@
         <w:rPr>
           <w:sz w:val="28"/>
         </w:rPr>
-        <w:t>odacy</w:t>
-      </w:r>
-      <w:proofErr w:type="spellEnd"/>
-      <w:r>
-        <w:rPr>
-          <w:sz w:val="28"/>
-        </w:rPr>
-        <w:t xml:space="preserve"> and fix up code</w:t>
+        <w:t>odacy and fix up code</w:t>
       </w:r>
     </w:p>
     <w:p>
@@ -105,7 +97,19 @@
         <w:rPr>
           <w:sz w:val="28"/>
         </w:rPr>
-        <w:t>Clean and build in Netbeans twice</w:t>
+        <w:t xml:space="preserve">Clean and build in </w:t>
+      </w:r>
+      <w:r>
+        <w:rPr>
+          <w:sz w:val="28"/>
+        </w:rPr>
+        <w:t>NetBeans</w:t>
+      </w:r>
+      <w:r>
+        <w:rPr>
+          <w:sz w:val="28"/>
+        </w:rPr>
+        <w:t xml:space="preserve"> twice</w:t>
       </w:r>
     </w:p>
     <w:p>
@@ -124,6 +128,37 @@
         <w:rPr>
           <w:sz w:val="28"/>
         </w:rPr>
+        <w:t xml:space="preserve">Delete components next to .exe and </w:t>
+      </w:r>
+      <w:r>
+        <w:rPr>
+          <w:sz w:val="28"/>
+        </w:rPr>
+        <w:t>run u</w:t>
+      </w:r>
+      <w:r>
+        <w:rPr>
+          <w:sz w:val="28"/>
+        </w:rPr>
+        <w:t>pdateComponents script</w:t>
+      </w:r>
+    </w:p>
+    <w:p>
+      <w:pPr>
+        <w:pStyle w:val="ListParagraph"/>
+        <w:numPr>
+          <w:ilvl w:val="0"/>
+          <w:numId w:val="2"/>
+        </w:numPr>
+        <w:spacing w:line="480" w:lineRule="auto"/>
+        <w:rPr>
+          <w:sz w:val="28"/>
+        </w:rPr>
+      </w:pPr>
+      <w:r>
+        <w:rPr>
+          <w:sz w:val="28"/>
+        </w:rPr>
         <w:t>Run launch4j and create .exe</w:t>
       </w:r>
     </w:p>
@@ -136,28 +171,243 @@
         </w:numPr>
         <w:spacing w:line="480" w:lineRule="auto"/>
         <w:rPr>
+          <w:sz w:val="28"/>
+        </w:rPr>
+      </w:pPr>
+      <w:r>
+        <w:rPr>
+          <w:sz w:val="28"/>
+        </w:rPr>
+        <w:t>See ExecutionConfiguration for settings</w:t>
+      </w:r>
+    </w:p>
+    <w:p>
+      <w:pPr>
+        <w:pStyle w:val="ListParagraph"/>
+        <w:numPr>
+          <w:ilvl w:val="0"/>
+          <w:numId w:val="2"/>
+        </w:numPr>
+        <w:spacing w:line="480" w:lineRule="auto"/>
+        <w:rPr>
+          <w:sz w:val="28"/>
+        </w:rPr>
+      </w:pPr>
+      <w:r>
+        <w:rPr>
+          <w:sz w:val="28"/>
+        </w:rPr>
+        <w:t>Delete “launch4j log” next to executable</w:t>
+      </w:r>
+    </w:p>
+    <w:p>
+      <w:pPr>
+        <w:pStyle w:val="ListParagraph"/>
+        <w:numPr>
+          <w:ilvl w:val="0"/>
+          <w:numId w:val="2"/>
+        </w:numPr>
+        <w:spacing w:line="480" w:lineRule="auto"/>
+        <w:rPr>
+          <w:sz w:val="28"/>
+        </w:rPr>
+      </w:pPr>
+      <w:r>
+        <w:rPr>
+          <w:sz w:val="28"/>
+        </w:rPr>
+        <w:t>Test executable</w:t>
+      </w:r>
+    </w:p>
+    <w:p>
+      <w:pPr>
+        <w:pStyle w:val="ListParagraph"/>
+        <w:numPr>
+          <w:ilvl w:val="0"/>
+          <w:numId w:val="2"/>
+        </w:numPr>
+        <w:spacing w:line="480" w:lineRule="auto"/>
+        <w:rPr>
+          <w:sz w:val="28"/>
+        </w:rPr>
+      </w:pPr>
+      <w:r>
+        <w:rPr>
+          <w:sz w:val="28"/>
+        </w:rPr>
+        <w:t>Copy deployable folder to downloads</w:t>
+      </w:r>
+    </w:p>
+    <w:p>
+      <w:pPr>
+        <w:pStyle w:val="ListParagraph"/>
+        <w:numPr>
+          <w:ilvl w:val="0"/>
+          <w:numId w:val="2"/>
+        </w:numPr>
+        <w:spacing w:line="480" w:lineRule="auto"/>
+        <w:rPr>
+          <w:sz w:val="28"/>
+        </w:rPr>
+      </w:pPr>
+      <w:r>
+        <w:rPr>
+          <w:sz w:val="28"/>
+        </w:rPr>
+        <w:t>Rename to E</w:t>
+      </w:r>
+      <w:r>
+        <w:rPr>
+          <w:sz w:val="28"/>
+        </w:rPr>
+        <w:t>lusio</w:t>
+      </w:r>
+      <w:r>
+        <w:rPr>
+          <w:sz w:val="28"/>
+        </w:rPr>
+        <w:t xml:space="preserve"> VX-X-X</w:t>
+      </w:r>
+      <w:r>
+        <w:rPr>
+          <w:sz w:val="28"/>
+        </w:rPr>
+        <w:t>.zip</w:t>
+      </w:r>
+    </w:p>
+    <w:p>
+      <w:pPr>
+        <w:pStyle w:val="ListParagraph"/>
+        <w:numPr>
+          <w:ilvl w:val="0"/>
+          <w:numId w:val="2"/>
+        </w:numPr>
+        <w:spacing w:line="480" w:lineRule="auto"/>
+        <w:rPr>
+          <w:sz w:val="28"/>
+        </w:rPr>
+      </w:pPr>
+      <w:r>
+        <w:rPr>
+          <w:sz w:val="28"/>
+        </w:rPr>
+        <w:t>Compress into ZIP</w:t>
+      </w:r>
+      <w:r>
+        <w:rPr>
+          <w:sz w:val="28"/>
+        </w:rPr>
+        <w:t xml:space="preserve">, </w:t>
+      </w:r>
+      <w:r>
+        <w:rPr>
+          <w:sz w:val="28"/>
+        </w:rPr>
+        <w:t>using</w:t>
+      </w:r>
+      <w:r>
+        <w:rPr>
+          <w:sz w:val="28"/>
+        </w:rPr>
+        <w:t xml:space="preserve"> special</w:t>
+      </w:r>
+      <w:r>
+        <w:rPr>
+          <w:sz w:val="28"/>
+        </w:rPr>
+        <w:t xml:space="preserve"> settings in image</w:t>
+      </w:r>
+    </w:p>
+    <w:p>
+      <w:pPr>
+        <w:pStyle w:val="ListParagraph"/>
+        <w:numPr>
+          <w:ilvl w:val="0"/>
+          <w:numId w:val="2"/>
+        </w:numPr>
+        <w:spacing w:line="480" w:lineRule="auto"/>
+        <w:rPr>
+          <w:sz w:val="28"/>
+        </w:rPr>
+      </w:pPr>
+      <w:r>
+        <w:rPr>
+          <w:sz w:val="28"/>
+        </w:rPr>
+        <w:t>Publish as release on GitHub</w:t>
+      </w:r>
+    </w:p>
+    <w:p>
+      <w:pPr>
+        <w:pStyle w:val="ListParagraph"/>
+        <w:numPr>
+          <w:ilvl w:val="0"/>
+          <w:numId w:val="2"/>
+        </w:numPr>
+        <w:spacing w:line="480" w:lineRule="auto"/>
+        <w:rPr>
+          <w:sz w:val="28"/>
+          <w:highlight w:val="yellow"/>
+        </w:rPr>
+      </w:pPr>
+      <w:r>
+        <w:rPr>
+          <w:sz w:val="28"/>
+          <w:highlight w:val="yellow"/>
+        </w:rPr>
+        <w:t>Update Changelog</w:t>
+      </w:r>
+    </w:p>
+    <w:p>
+      <w:pPr>
+        <w:pStyle w:val="ListParagraph"/>
+        <w:numPr>
+          <w:ilvl w:val="0"/>
+          <w:numId w:val="2"/>
+        </w:numPr>
+        <w:spacing w:line="480" w:lineRule="auto"/>
+        <w:rPr>
+          <w:sz w:val="28"/>
+        </w:rPr>
+      </w:pPr>
+      <w:r>
+        <w:rPr>
+          <w:sz w:val="28"/>
+        </w:rPr>
+        <w:t>Send to</w:t>
+      </w:r>
+      <w:r>
+        <w:rPr>
+          <w:sz w:val="28"/>
+        </w:rPr>
+        <w:t>:</w:t>
+      </w:r>
+    </w:p>
+    <w:p>
+      <w:pPr>
+        <w:pStyle w:val="ListParagraph"/>
+        <w:numPr>
+          <w:ilvl w:val="1"/>
+          <w:numId w:val="2"/>
+        </w:numPr>
+        <w:spacing w:line="480" w:lineRule="auto"/>
+        <w:rPr>
           <w:sz w:val="24"/>
         </w:rPr>
       </w:pPr>
       <w:r>
         <w:rPr>
-          <w:sz w:val="28"/>
-        </w:rPr>
-        <w:t>“</w:t>
-      </w:r>
-      <w:r>
-        <w:rPr>
           <w:sz w:val="24"/>
         </w:rPr>
-        <w:t xml:space="preserve">Required” folder = </w:t>
-      </w:r>
-    </w:p>
-    <w:p>
-      <w:pPr>
-        <w:pStyle w:val="ListParagraph"/>
-        <w:numPr>
-          <w:ilvl w:val="2"/>
-          <w:numId w:val="5"/>
+        <w:t>Discord server</w:t>
+      </w:r>
+    </w:p>
+    <w:p>
+      <w:pPr>
+        <w:pStyle w:val="ListParagraph"/>
+        <w:numPr>
+          <w:ilvl w:val="1"/>
+          <w:numId w:val="2"/>
         </w:numPr>
         <w:spacing w:line="480" w:lineRule="auto"/>
         <w:rPr>
@@ -168,361 +418,10 @@
         <w:rPr>
           <w:sz w:val="24"/>
         </w:rPr>
-        <w:t>Next to .exe</w:t>
-      </w:r>
-    </w:p>
-    <w:p>
-      <w:pPr>
-        <w:pStyle w:val="ListParagraph"/>
-        <w:numPr>
-          <w:ilvl w:val="2"/>
-          <w:numId w:val="5"/>
-        </w:numPr>
-        <w:spacing w:line="480" w:lineRule="auto"/>
-        <w:rPr>
-          <w:sz w:val="24"/>
-        </w:rPr>
-      </w:pPr>
-      <w:r>
-        <w:rPr>
-          <w:sz w:val="24"/>
-        </w:rPr>
-        <w:t>M</w:t>
-      </w:r>
-      <w:r>
-        <w:rPr>
-          <w:sz w:val="24"/>
-        </w:rPr>
-        <w:t>ust have. jars AND .</w:t>
-      </w:r>
-      <w:proofErr w:type="gramStart"/>
-      <w:r>
-        <w:rPr>
-          <w:sz w:val="24"/>
-        </w:rPr>
-        <w:t>dlls !</w:t>
-      </w:r>
-      <w:proofErr w:type="gramEnd"/>
-    </w:p>
-    <w:p>
-      <w:pPr>
-        <w:pStyle w:val="ListParagraph"/>
-        <w:numPr>
-          <w:ilvl w:val="1"/>
-          <w:numId w:val="2"/>
-        </w:numPr>
-        <w:spacing w:line="480" w:lineRule="auto"/>
-        <w:rPr>
-          <w:sz w:val="24"/>
-        </w:rPr>
-      </w:pPr>
-      <w:r>
-        <w:rPr>
-          <w:sz w:val="24"/>
-        </w:rPr>
-        <w:t>l4j Settings</w:t>
-      </w:r>
-    </w:p>
-    <w:p>
-      <w:pPr>
-        <w:pStyle w:val="ListParagraph"/>
-        <w:numPr>
-          <w:ilvl w:val="2"/>
-          <w:numId w:val="3"/>
-        </w:numPr>
-        <w:spacing w:line="480" w:lineRule="auto"/>
-        <w:rPr>
-          <w:sz w:val="24"/>
-        </w:rPr>
-      </w:pPr>
-      <w:r>
-        <w:rPr>
-          <w:sz w:val="24"/>
-        </w:rPr>
-        <w:t xml:space="preserve">Basic </w:t>
-      </w:r>
-    </w:p>
-    <w:p>
-      <w:pPr>
-        <w:pStyle w:val="ListParagraph"/>
-        <w:numPr>
-          <w:ilvl w:val="3"/>
-          <w:numId w:val="3"/>
-        </w:numPr>
-        <w:spacing w:line="480" w:lineRule="auto"/>
-        <w:rPr>
-          <w:sz w:val="24"/>
-        </w:rPr>
-      </w:pPr>
-      <w:r>
-        <w:rPr>
-          <w:sz w:val="24"/>
-        </w:rPr>
-        <w:t xml:space="preserve">changedir </w:t>
-      </w:r>
-    </w:p>
-    <w:p>
-      <w:pPr>
-        <w:pStyle w:val="ListParagraph"/>
-        <w:numPr>
-          <w:ilvl w:val="4"/>
-          <w:numId w:val="3"/>
-        </w:numPr>
-        <w:spacing w:line="480" w:lineRule="auto"/>
-        <w:rPr>
-          <w:sz w:val="24"/>
-        </w:rPr>
-      </w:pPr>
-      <w:r>
-        <w:rPr>
-          <w:sz w:val="24"/>
-        </w:rPr>
-        <w:t>./</w:t>
-      </w:r>
-    </w:p>
-    <w:p>
-      <w:pPr>
-        <w:pStyle w:val="ListParagraph"/>
-        <w:numPr>
-          <w:ilvl w:val="2"/>
-          <w:numId w:val="3"/>
-        </w:numPr>
-        <w:spacing w:line="480" w:lineRule="auto"/>
-        <w:rPr>
-          <w:sz w:val="24"/>
-        </w:rPr>
-      </w:pPr>
-      <w:r>
-        <w:rPr>
-          <w:sz w:val="24"/>
-        </w:rPr>
-        <w:t>Classpath</w:t>
-      </w:r>
-    </w:p>
-    <w:p>
-      <w:pPr>
-        <w:pStyle w:val="ListParagraph"/>
-        <w:numPr>
-          <w:ilvl w:val="3"/>
-          <w:numId w:val="3"/>
-        </w:numPr>
-        <w:spacing w:line="480" w:lineRule="auto"/>
-        <w:rPr>
-          <w:sz w:val="24"/>
-        </w:rPr>
-      </w:pPr>
-      <w:r>
-        <w:rPr>
-          <w:sz w:val="24"/>
-        </w:rPr>
-        <w:t>*.*</w:t>
-      </w:r>
-    </w:p>
-    <w:p>
-      <w:pPr>
-        <w:pStyle w:val="ListParagraph"/>
-        <w:numPr>
-          <w:ilvl w:val="0"/>
-          <w:numId w:val="2"/>
-        </w:numPr>
-        <w:spacing w:line="480" w:lineRule="auto"/>
-        <w:rPr>
-          <w:sz w:val="28"/>
-        </w:rPr>
-      </w:pPr>
-      <w:r>
-        <w:rPr>
-          <w:sz w:val="28"/>
-        </w:rPr>
-        <w:t>Delete “launch4j log” next to executable</w:t>
-      </w:r>
-    </w:p>
-    <w:p>
-      <w:pPr>
-        <w:pStyle w:val="ListParagraph"/>
-        <w:numPr>
-          <w:ilvl w:val="0"/>
-          <w:numId w:val="2"/>
-        </w:numPr>
-        <w:spacing w:line="480" w:lineRule="auto"/>
-        <w:rPr>
-          <w:sz w:val="28"/>
-        </w:rPr>
-      </w:pPr>
-      <w:r>
-        <w:rPr>
-          <w:sz w:val="28"/>
-        </w:rPr>
-        <w:t>Test executable</w:t>
-      </w:r>
-    </w:p>
-    <w:p>
-      <w:pPr>
-        <w:pStyle w:val="ListParagraph"/>
-        <w:numPr>
-          <w:ilvl w:val="0"/>
-          <w:numId w:val="2"/>
-        </w:numPr>
-        <w:spacing w:line="480" w:lineRule="auto"/>
-        <w:rPr>
-          <w:sz w:val="28"/>
-        </w:rPr>
-      </w:pPr>
-      <w:r>
-        <w:rPr>
-          <w:sz w:val="28"/>
-        </w:rPr>
-        <w:t>Copy deployable folder to downloads</w:t>
-      </w:r>
-    </w:p>
-    <w:p>
-      <w:pPr>
-        <w:pStyle w:val="ListParagraph"/>
-        <w:numPr>
-          <w:ilvl w:val="0"/>
-          <w:numId w:val="2"/>
-        </w:numPr>
-        <w:spacing w:line="480" w:lineRule="auto"/>
-        <w:rPr>
-          <w:sz w:val="28"/>
-        </w:rPr>
-      </w:pPr>
-      <w:r>
-        <w:rPr>
-          <w:sz w:val="28"/>
-        </w:rPr>
-        <w:t xml:space="preserve">Rename to </w:t>
-      </w:r>
-      <w:proofErr w:type="spellStart"/>
-      <w:r>
-        <w:rPr>
-          <w:sz w:val="28"/>
-        </w:rPr>
-        <w:t>E</w:t>
-      </w:r>
-      <w:r>
-        <w:rPr>
-          <w:sz w:val="28"/>
-        </w:rPr>
-        <w:t>lusio</w:t>
-      </w:r>
-      <w:proofErr w:type="spellEnd"/>
-      <w:r>
-        <w:rPr>
-          <w:sz w:val="28"/>
-        </w:rPr>
-        <w:t xml:space="preserve"> VX-X-X</w:t>
-      </w:r>
-      <w:r>
-        <w:rPr>
-          <w:sz w:val="28"/>
-        </w:rPr>
-        <w:t>.zip</w:t>
-      </w:r>
-    </w:p>
-    <w:p>
-      <w:pPr>
-        <w:pStyle w:val="ListParagraph"/>
-        <w:numPr>
-          <w:ilvl w:val="0"/>
-          <w:numId w:val="2"/>
-        </w:numPr>
-        <w:spacing w:line="480" w:lineRule="auto"/>
-        <w:rPr>
-          <w:sz w:val="28"/>
-        </w:rPr>
-      </w:pPr>
-      <w:r>
-        <w:rPr>
-          <w:sz w:val="28"/>
-        </w:rPr>
-        <w:t>Compress into ZIP</w:t>
-      </w:r>
-      <w:r>
-        <w:rPr>
-          <w:sz w:val="28"/>
-        </w:rPr>
-        <w:t xml:space="preserve">, </w:t>
-      </w:r>
-      <w:r>
-        <w:rPr>
-          <w:sz w:val="28"/>
-        </w:rPr>
-        <w:t>using</w:t>
-      </w:r>
-      <w:r>
-        <w:rPr>
-          <w:sz w:val="28"/>
-        </w:rPr>
-        <w:t xml:space="preserve"> special</w:t>
-      </w:r>
-      <w:r>
-        <w:rPr>
-          <w:sz w:val="28"/>
-        </w:rPr>
-        <w:t xml:space="preserve"> settings in image</w:t>
-      </w:r>
-    </w:p>
-    <w:p>
-      <w:pPr>
-        <w:pStyle w:val="ListParagraph"/>
-        <w:numPr>
-          <w:ilvl w:val="0"/>
-          <w:numId w:val="2"/>
-        </w:numPr>
-        <w:spacing w:line="480" w:lineRule="auto"/>
-        <w:rPr>
-          <w:sz w:val="28"/>
-        </w:rPr>
-      </w:pPr>
-      <w:r>
-        <w:rPr>
-          <w:sz w:val="28"/>
-        </w:rPr>
-        <w:t>Publish as release on GitHub</w:t>
-      </w:r>
-    </w:p>
-    <w:p>
-      <w:pPr>
-        <w:pStyle w:val="ListParagraph"/>
-        <w:numPr>
-          <w:ilvl w:val="0"/>
-          <w:numId w:val="2"/>
-        </w:numPr>
-        <w:spacing w:line="480" w:lineRule="auto"/>
-        <w:rPr>
-          <w:sz w:val="28"/>
-          <w:highlight w:val="yellow"/>
-        </w:rPr>
-      </w:pPr>
+        <w:t>Sam</w:t>
+      </w:r>
       <w:bookmarkStart w:id="0" w:name="_GoBack"/>
       <w:bookmarkEnd w:id="0"/>
-      <w:r>
-        <w:rPr>
-          <w:sz w:val="28"/>
-          <w:highlight w:val="yellow"/>
-        </w:rPr>
-        <w:t>Update Changelog</w:t>
-      </w:r>
-    </w:p>
-    <w:p>
-      <w:pPr>
-        <w:pStyle w:val="ListParagraph"/>
-        <w:numPr>
-          <w:ilvl w:val="0"/>
-          <w:numId w:val="2"/>
-        </w:numPr>
-        <w:spacing w:line="480" w:lineRule="auto"/>
-        <w:rPr>
-          <w:sz w:val="28"/>
-        </w:rPr>
-      </w:pPr>
-      <w:r>
-        <w:rPr>
-          <w:sz w:val="28"/>
-        </w:rPr>
-        <w:t>Send to subscribers</w:t>
-      </w:r>
     </w:p>
     <w:p>
       <w:pPr>

</xml_diff>

<commit_message>
Updated to V1.3, finalized, playable - Renamed to Resoulve everywhere - Changed player colour to orange - Added ending and vibrational centre concept
</commit_message>
<xml_diff>
--- a/Documents/Deployment Process.docx
+++ b/Documents/Deployment Process.docx
@@ -1,6 +1,6 @@
 
 <file path=word/document.xml><?xml version="1.0" encoding="utf-8"?>
-<w:document xmlns:wpc="http://schemas.microsoft.com/office/word/2010/wordprocessingCanvas" xmlns:cx="http://schemas.microsoft.com/office/drawing/2014/chartex" xmlns:cx1="http://schemas.microsoft.com/office/drawing/2015/9/8/chartex" xmlns:cx2="http://schemas.microsoft.com/office/drawing/2015/10/21/chartex" xmlns:cx3="http://schemas.microsoft.com/office/drawing/2016/5/9/chartex" xmlns:cx4="http://schemas.microsoft.com/office/drawing/2016/5/10/chartex" xmlns:cx5="http://schemas.microsoft.com/office/drawing/2016/5/11/chartex" xmlns:cx6="http://schemas.microsoft.com/office/drawing/2016/5/12/chartex" xmlns:cx7="http://schemas.microsoft.com/office/drawing/2016/5/13/chartex" xmlns:cx8="http://schemas.microsoft.com/office/drawing/2016/5/14/chartex" xmlns:mc="http://schemas.openxmlformats.org/markup-compatibility/2006" xmlns:aink="http://schemas.microsoft.com/office/drawing/2016/ink" xmlns:am3d="http://schemas.microsoft.com/office/drawing/2017/model3d" xmlns:o="urn:schemas-microsoft-com:office:office" xmlns:r="http://schemas.openxmlformats.org/officeDocument/2006/relationships" xmlns:m="http://schemas.openxmlformats.org/officeDocument/2006/math" xmlns:v="urn:schemas-microsoft-com:vml" xmlns:wp14="http://schemas.microsoft.com/office/word/2010/wordprocessingDrawing" xmlns:wp="http://schemas.openxmlformats.org/drawingml/2006/wordprocessingDrawing" xmlns:w10="urn:schemas-microsoft-com:office:word" xmlns:w="http://schemas.openxmlformats.org/wordprocessingml/2006/main" xmlns:w14="http://schemas.microsoft.com/office/word/2010/wordml" xmlns:w15="http://schemas.microsoft.com/office/word/2012/wordml" xmlns:w16cid="http://schemas.microsoft.com/office/word/2016/wordml/cid" xmlns:w16se="http://schemas.microsoft.com/office/word/2015/wordml/symex" xmlns:wpg="http://schemas.microsoft.com/office/word/2010/wordprocessingGroup" xmlns:wpi="http://schemas.microsoft.com/office/word/2010/wordprocessingInk" xmlns:wne="http://schemas.microsoft.com/office/word/2006/wordml" xmlns:wps="http://schemas.microsoft.com/office/word/2010/wordprocessingShape" mc:Ignorable="w14 w15 w16se w16cid wp14">
+<w:document xmlns:wpc="http://schemas.microsoft.com/office/word/2010/wordprocessingCanvas" xmlns:cx="http://schemas.microsoft.com/office/drawing/2014/chartex" xmlns:cx1="http://schemas.microsoft.com/office/drawing/2015/9/8/chartex" xmlns:cx2="http://schemas.microsoft.com/office/drawing/2015/10/21/chartex" xmlns:cx3="http://schemas.microsoft.com/office/drawing/2016/5/9/chartex" xmlns:cx4="http://schemas.microsoft.com/office/drawing/2016/5/10/chartex" xmlns:cx5="http://schemas.microsoft.com/office/drawing/2016/5/11/chartex" xmlns:cx6="http://schemas.microsoft.com/office/drawing/2016/5/12/chartex" xmlns:cx7="http://schemas.microsoft.com/office/drawing/2016/5/13/chartex" xmlns:cx8="http://schemas.microsoft.com/office/drawing/2016/5/14/chartex" xmlns:mc="http://schemas.openxmlformats.org/markup-compatibility/2006" xmlns:aink="http://schemas.microsoft.com/office/drawing/2016/ink" xmlns:am3d="http://schemas.microsoft.com/office/drawing/2017/model3d" xmlns:o="urn:schemas-microsoft-com:office:office" xmlns:r="http://schemas.openxmlformats.org/officeDocument/2006/relationships" xmlns:m="http://schemas.openxmlformats.org/officeDocument/2006/math" xmlns:v="urn:schemas-microsoft-com:vml" xmlns:wp14="http://schemas.microsoft.com/office/word/2010/wordprocessingDrawing" xmlns:wp="http://schemas.openxmlformats.org/drawingml/2006/wordprocessingDrawing" xmlns:w10="urn:schemas-microsoft-com:office:word" xmlns:w="http://schemas.openxmlformats.org/wordprocessingml/2006/main" xmlns:w14="http://schemas.microsoft.com/office/word/2010/wordml" xmlns:w15="http://schemas.microsoft.com/office/word/2012/wordml" xmlns:w16cex="http://schemas.microsoft.com/office/word/2018/wordml/cex" xmlns:w16cid="http://schemas.microsoft.com/office/word/2016/wordml/cid" xmlns:w16="http://schemas.microsoft.com/office/word/2018/wordml" xmlns:w16se="http://schemas.microsoft.com/office/word/2015/wordml/symex" xmlns:wpg="http://schemas.microsoft.com/office/word/2010/wordprocessingGroup" xmlns:wpi="http://schemas.microsoft.com/office/word/2010/wordprocessingInk" xmlns:wne="http://schemas.microsoft.com/office/word/2006/wordml" xmlns:wps="http://schemas.microsoft.com/office/word/2010/wordprocessingShape" mc:Ignorable="w14 w15 w16se w16cid w16 w16cex wp14">
   <w:body>
     <w:p>
       <w:pPr>
@@ -254,13 +254,13 @@
         <w:rPr>
           <w:sz w:val="28"/>
         </w:rPr>
-        <w:t>Rename to E</w:t>
-      </w:r>
-      <w:r>
-        <w:rPr>
-          <w:sz w:val="28"/>
-        </w:rPr>
-        <w:t>lusio</w:t>
+        <w:t xml:space="preserve">Rename to </w:t>
+      </w:r>
+      <w:r>
+        <w:rPr>
+          <w:sz w:val="28"/>
+        </w:rPr>
+        <w:t>Resoulve</w:t>
       </w:r>
       <w:r>
         <w:rPr>
@@ -420,8 +420,6 @@
         </w:rPr>
         <w:t>Sam</w:t>
       </w:r>
-      <w:bookmarkStart w:id="0" w:name="_GoBack"/>
-      <w:bookmarkEnd w:id="0"/>
     </w:p>
     <w:p>
       <w:pPr>
@@ -548,7 +546,7 @@
 </file>
 
 <file path=word/numbering.xml><?xml version="1.0" encoding="utf-8"?>
-<w:numbering xmlns:wpc="http://schemas.microsoft.com/office/word/2010/wordprocessingCanvas" xmlns:cx="http://schemas.microsoft.com/office/drawing/2014/chartex" xmlns:cx1="http://schemas.microsoft.com/office/drawing/2015/9/8/chartex" xmlns:cx2="http://schemas.microsoft.com/office/drawing/2015/10/21/chartex" xmlns:cx3="http://schemas.microsoft.com/office/drawing/2016/5/9/chartex" xmlns:cx4="http://schemas.microsoft.com/office/drawing/2016/5/10/chartex" xmlns:cx5="http://schemas.microsoft.com/office/drawing/2016/5/11/chartex" xmlns:cx6="http://schemas.microsoft.com/office/drawing/2016/5/12/chartex" xmlns:cx7="http://schemas.microsoft.com/office/drawing/2016/5/13/chartex" xmlns:cx8="http://schemas.microsoft.com/office/drawing/2016/5/14/chartex" xmlns:mc="http://schemas.openxmlformats.org/markup-compatibility/2006" xmlns:aink="http://schemas.microsoft.com/office/drawing/2016/ink" xmlns:am3d="http://schemas.microsoft.com/office/drawing/2017/model3d" xmlns:o="urn:schemas-microsoft-com:office:office" xmlns:r="http://schemas.openxmlformats.org/officeDocument/2006/relationships" xmlns:m="http://schemas.openxmlformats.org/officeDocument/2006/math" xmlns:v="urn:schemas-microsoft-com:vml" xmlns:wp14="http://schemas.microsoft.com/office/word/2010/wordprocessingDrawing" xmlns:wp="http://schemas.openxmlformats.org/drawingml/2006/wordprocessingDrawing" xmlns:w10="urn:schemas-microsoft-com:office:word" xmlns:w="http://schemas.openxmlformats.org/wordprocessingml/2006/main" xmlns:w14="http://schemas.microsoft.com/office/word/2010/wordml" xmlns:w15="http://schemas.microsoft.com/office/word/2012/wordml" xmlns:w16cid="http://schemas.microsoft.com/office/word/2016/wordml/cid" xmlns:w16se="http://schemas.microsoft.com/office/word/2015/wordml/symex" xmlns:wpg="http://schemas.microsoft.com/office/word/2010/wordprocessingGroup" xmlns:wpi="http://schemas.microsoft.com/office/word/2010/wordprocessingInk" xmlns:wne="http://schemas.microsoft.com/office/word/2006/wordml" xmlns:wps="http://schemas.microsoft.com/office/word/2010/wordprocessingShape" mc:Ignorable="w14 w15 w16se w16cid wp14">
+<w:numbering xmlns:wpc="http://schemas.microsoft.com/office/word/2010/wordprocessingCanvas" xmlns:cx="http://schemas.microsoft.com/office/drawing/2014/chartex" xmlns:cx1="http://schemas.microsoft.com/office/drawing/2015/9/8/chartex" xmlns:cx2="http://schemas.microsoft.com/office/drawing/2015/10/21/chartex" xmlns:cx3="http://schemas.microsoft.com/office/drawing/2016/5/9/chartex" xmlns:cx4="http://schemas.microsoft.com/office/drawing/2016/5/10/chartex" xmlns:cx5="http://schemas.microsoft.com/office/drawing/2016/5/11/chartex" xmlns:cx6="http://schemas.microsoft.com/office/drawing/2016/5/12/chartex" xmlns:cx7="http://schemas.microsoft.com/office/drawing/2016/5/13/chartex" xmlns:cx8="http://schemas.microsoft.com/office/drawing/2016/5/14/chartex" xmlns:mc="http://schemas.openxmlformats.org/markup-compatibility/2006" xmlns:aink="http://schemas.microsoft.com/office/drawing/2016/ink" xmlns:am3d="http://schemas.microsoft.com/office/drawing/2017/model3d" xmlns:o="urn:schemas-microsoft-com:office:office" xmlns:r="http://schemas.openxmlformats.org/officeDocument/2006/relationships" xmlns:m="http://schemas.openxmlformats.org/officeDocument/2006/math" xmlns:v="urn:schemas-microsoft-com:vml" xmlns:wp14="http://schemas.microsoft.com/office/word/2010/wordprocessingDrawing" xmlns:wp="http://schemas.openxmlformats.org/drawingml/2006/wordprocessingDrawing" xmlns:w10="urn:schemas-microsoft-com:office:word" xmlns:w="http://schemas.openxmlformats.org/wordprocessingml/2006/main" xmlns:w14="http://schemas.microsoft.com/office/word/2010/wordml" xmlns:w15="http://schemas.microsoft.com/office/word/2012/wordml" xmlns:w16cex="http://schemas.microsoft.com/office/word/2018/wordml/cex" xmlns:w16cid="http://schemas.microsoft.com/office/word/2016/wordml/cid" xmlns:w16="http://schemas.microsoft.com/office/word/2018/wordml" xmlns:w16se="http://schemas.microsoft.com/office/word/2015/wordml/symex" xmlns:wpg="http://schemas.microsoft.com/office/word/2010/wordprocessingGroup" xmlns:wpi="http://schemas.microsoft.com/office/word/2010/wordprocessingInk" xmlns:wne="http://schemas.microsoft.com/office/word/2006/wordml" xmlns:wps="http://schemas.microsoft.com/office/word/2010/wordprocessingShape" mc:Ignorable="w14 w15 w16se w16cid w16 w16cex wp14">
   <w:abstractNum w:abstractNumId="0" w15:restartNumberingAfterBreak="0">
     <w:nsid w:val="09A245D1"/>
     <w:multiLevelType w:val="hybridMultilevel"/>
@@ -1049,7 +1047,7 @@
 </file>
 
 <file path=word/styles.xml><?xml version="1.0" encoding="utf-8"?>
-<w:styles xmlns:mc="http://schemas.openxmlformats.org/markup-compatibility/2006" xmlns:r="http://schemas.openxmlformats.org/officeDocument/2006/relationships" xmlns:w="http://schemas.openxmlformats.org/wordprocessingml/2006/main" xmlns:w14="http://schemas.microsoft.com/office/word/2010/wordml" xmlns:w15="http://schemas.microsoft.com/office/word/2012/wordml" xmlns:w16cid="http://schemas.microsoft.com/office/word/2016/wordml/cid" xmlns:w16se="http://schemas.microsoft.com/office/word/2015/wordml/symex" mc:Ignorable="w14 w15 w16se w16cid">
+<w:styles xmlns:mc="http://schemas.openxmlformats.org/markup-compatibility/2006" xmlns:r="http://schemas.openxmlformats.org/officeDocument/2006/relationships" xmlns:w="http://schemas.openxmlformats.org/wordprocessingml/2006/main" xmlns:w14="http://schemas.microsoft.com/office/word/2010/wordml" xmlns:w15="http://schemas.microsoft.com/office/word/2012/wordml" xmlns:w16cex="http://schemas.microsoft.com/office/word/2018/wordml/cex" xmlns:w16cid="http://schemas.microsoft.com/office/word/2016/wordml/cid" xmlns:w16="http://schemas.microsoft.com/office/word/2018/wordml" xmlns:w16se="http://schemas.microsoft.com/office/word/2015/wordml/symex" mc:Ignorable="w14 w15 w16se w16cid w16 w16cex">
   <w:docDefaults>
     <w:rPrDefault>
       <w:rPr>

</xml_diff>